<commit_message>
* Updated Understanding Supply Chain Interaction in an AVCDL Context AVCDL elaboration document (neglected to include tailored cybersecurity requirements in the CIA section / removed page number from cover page)
</commit_message>
<xml_diff>
--- a/source/reference_documents/elaboration_documents/Understanding Supply Chain Interaction in an AVCDL Context/Understanding Supply Chain Interaction in an AVCDL Context.docx
+++ b/source/reference_documents/elaboration_documents/Understanding Supply Chain Interaction in an AVCDL Context/Understanding Supply Chain Interaction in an AVCDL Context.docx
@@ -31,7 +31,7 @@
         <w:t xml:space="preserve">Version </w:t>
       </w:r>
       <w:r>
-        <w:t>2</w:t>
+        <w:t>3</w:t>
       </w:r>
     </w:p>
     <w:p>
@@ -51,7 +51,7 @@
         <w:rPr>
           <w:noProof/>
         </w:rPr>
-        <w:t>12/5/22 12:47 PM</w:t>
+        <w:t>3/10/23 8:15 AM</w:t>
       </w:r>
       <w:r>
         <w:fldChar w:fldCharType="end"/>
@@ -2227,9 +2227,9 @@
           <w:noProof/>
         </w:rPr>
         <w:drawing>
-          <wp:inline distT="0" distB="0" distL="0" distR="0" wp14:anchorId="14B857C5" wp14:editId="02F0D2D3">
-            <wp:extent cx="5943600" cy="3666981"/>
-            <wp:effectExtent l="0" t="0" r="0" b="3810"/>
+          <wp:inline distT="0" distB="0" distL="0" distR="0" wp14:anchorId="14B857C5" wp14:editId="3C16B009">
+            <wp:extent cx="5943598" cy="3666981"/>
+            <wp:effectExtent l="0" t="0" r="635" b="3810"/>
             <wp:docPr id="7" name="Picture 7"/>
             <wp:cNvGraphicFramePr>
               <a:graphicFrameLocks xmlns:a="http://schemas.openxmlformats.org/drawingml/2006/main" noChangeAspect="1"/>
@@ -2256,7 +2256,7 @@
                   <pic:spPr>
                     <a:xfrm>
                       <a:off x="0" y="0"/>
-                      <a:ext cx="5943600" cy="3666981"/>
+                      <a:ext cx="5943598" cy="3666981"/>
                     </a:xfrm>
                     <a:prstGeom prst="rect">
                       <a:avLst/>
@@ -2483,7 +2483,23 @@
         <w:t>]</w:t>
       </w:r>
       <w:r>
-        <w:t xml:space="preserve"> to create </w:t>
+        <w:t xml:space="preserve"> </w:t>
+      </w:r>
+      <w:r>
+        <w:t xml:space="preserve">and </w:t>
+      </w:r>
+      <w:r>
+        <w:rPr>
+          <w:b/>
+          <w:bCs/>
+        </w:rPr>
+        <w:t>tailored cybersecurity requirements</w:t>
+      </w:r>
+      <w:r>
+        <w:t xml:space="preserve"> (see previous section) </w:t>
+      </w:r>
+      <w:r>
+        <w:t xml:space="preserve">to create </w:t>
       </w:r>
       <w:r>
         <w:t>a</w:t>
@@ -4761,6 +4777,7 @@
       <w:pgMar w:top="1440" w:right="1440" w:bottom="1440" w:left="1440" w:header="720" w:footer="720" w:gutter="0"/>
       <w:pgNumType w:start="1"/>
       <w:cols w:space="720"/>
+      <w:titlePg/>
     </w:sectPr>
   </w:body>
 </w:document>
@@ -4824,6 +4841,19 @@
             <w:rStyle w:val="PageNumber"/>
           </w:rPr>
           <w:instrText xml:space="preserve"> PAGE </w:instrText>
+        </w:r>
+        <w:r>
+          <w:rPr>
+            <w:rStyle w:val="PageNumber"/>
+          </w:rPr>
+          <w:fldChar w:fldCharType="separate"/>
+        </w:r>
+        <w:r>
+          <w:rPr>
+            <w:rStyle w:val="PageNumber"/>
+            <w:noProof/>
+          </w:rPr>
+          <w:t>3</w:t>
         </w:r>
         <w:r>
           <w:rPr>

</xml_diff>

<commit_message>
updated Understanding Supply Chain Interaction in an AVCDL Context elaboration document (TÜV feedback)
</commit_message>
<xml_diff>
--- a/source/reference_documents/elaboration_documents/Understanding Supply Chain Interaction in an AVCDL Context/Understanding Supply Chain Interaction in an AVCDL Context.docx
+++ b/source/reference_documents/elaboration_documents/Understanding Supply Chain Interaction in an AVCDL Context/Understanding Supply Chain Interaction in an AVCDL Context.docx
@@ -31,7 +31,7 @@
         <w:t xml:space="preserve">Version </w:t>
       </w:r>
       <w:r>
-        <w:t>3</w:t>
+        <w:t>4</w:t>
       </w:r>
     </w:p>
     <w:p>
@@ -51,7 +51,7 @@
         <w:rPr>
           <w:noProof/>
         </w:rPr>
-        <w:t>3/10/23 8:15 AM</w:t>
+        <w:t>3/15/23 1:52 PM</w:t>
       </w:r>
       <w:r>
         <w:fldChar w:fldCharType="end"/>
@@ -492,6 +492,241 @@
       </w:r>
       <w:r>
         <w:t xml:space="preserve"> reference document.</w:t>
+      </w:r>
+    </w:p>
+    <w:p>
+      <w:pPr>
+        <w:pStyle w:val="Heading1"/>
+      </w:pPr>
+      <w:r>
+        <w:t>Extraordinary Supplier Understanding</w:t>
+      </w:r>
+    </w:p>
+    <w:p>
+      <w:pPr>
+        <w:spacing w:after="240"/>
+        <w:jc w:val="both"/>
+      </w:pPr>
+      <w:r>
+        <w:t>Given the nature of cybersecurity attacks it is necessary to take into consider supply chain aspects that are outside the cybersecurity domain</w:t>
+      </w:r>
+      <w:r>
+        <w:t>.</w:t>
+      </w:r>
+      <w:r>
+        <w:t xml:space="preserve"> Both the breadth and depth of the supply chain must be considered when making suppl</w:t>
+      </w:r>
+      <w:r>
+        <w:t>ier selection and risk assessment decisions.</w:t>
+      </w:r>
+    </w:p>
+    <w:p>
+      <w:pPr>
+        <w:spacing w:after="240"/>
+        <w:jc w:val="both"/>
+      </w:pPr>
+      <w:r>
+        <w:t>Supplier-specific factors needing explicit consideration include (but are not limited to):</w:t>
+      </w:r>
+    </w:p>
+    <w:p>
+      <w:pPr>
+        <w:pStyle w:val="ListParagraph"/>
+        <w:numPr>
+          <w:ilvl w:val="0"/>
+          <w:numId w:val="15"/>
+        </w:numPr>
+        <w:spacing w:after="240"/>
+        <w:ind w:left="270" w:hanging="270"/>
+        <w:jc w:val="both"/>
+      </w:pPr>
+      <w:r>
+        <w:t>partnerships</w:t>
+      </w:r>
+    </w:p>
+    <w:p>
+      <w:pPr>
+        <w:pStyle w:val="ListParagraph"/>
+        <w:numPr>
+          <w:ilvl w:val="0"/>
+          <w:numId w:val="15"/>
+        </w:numPr>
+        <w:spacing w:after="240"/>
+        <w:ind w:left="270" w:hanging="270"/>
+        <w:jc w:val="both"/>
+      </w:pPr>
+      <w:r>
+        <w:t>competitors</w:t>
+      </w:r>
+    </w:p>
+    <w:p>
+      <w:pPr>
+        <w:pStyle w:val="ListParagraph"/>
+        <w:numPr>
+          <w:ilvl w:val="0"/>
+          <w:numId w:val="15"/>
+        </w:numPr>
+        <w:spacing w:after="240"/>
+        <w:ind w:left="270" w:hanging="270"/>
+        <w:jc w:val="both"/>
+      </w:pPr>
+      <w:r>
+        <w:t>nationality</w:t>
+      </w:r>
+    </w:p>
+    <w:p>
+      <w:pPr>
+        <w:pStyle w:val="ListParagraph"/>
+        <w:numPr>
+          <w:ilvl w:val="0"/>
+          <w:numId w:val="15"/>
+        </w:numPr>
+        <w:spacing w:after="240"/>
+        <w:ind w:left="270" w:hanging="270"/>
+        <w:jc w:val="both"/>
+      </w:pPr>
+      <w:r>
+        <w:t>supply chain</w:t>
+      </w:r>
+    </w:p>
+    <w:p>
+      <w:pPr>
+        <w:pStyle w:val="Heading1"/>
+      </w:pPr>
+      <w:r>
+        <w:t>Verifying Supplier Conformance</w:t>
+      </w:r>
+    </w:p>
+    <w:p>
+      <w:pPr>
+        <w:spacing w:after="240"/>
+        <w:jc w:val="both"/>
+      </w:pPr>
+      <w:r>
+        <w:t>There are many activities enumerated throughout this document, and those referenced by it. Many of them provide information which needs to be kept current</w:t>
+      </w:r>
+      <w:r>
+        <w:t>.</w:t>
+      </w:r>
+      <w:r>
+        <w:t xml:space="preserve"> Others are the subject of on-demand review (audit). Typically, descriptions of these are provided throughout the referenced AVCDL documentation. Specific mechanism for ensuring the accuracy of the information provided by the supplier should be established in the cybersecurity elements of the supplier’s service level agreement. </w:t>
+      </w:r>
+      <w:r>
+        <w:t>It is r</w:t>
+      </w:r>
+      <w:r>
+        <w:t>ecogniz</w:t>
+      </w:r>
+      <w:r>
+        <w:t>ed</w:t>
+      </w:r>
+      <w:r>
+        <w:t xml:space="preserve"> that service level agreement </w:t>
+      </w:r>
+      <w:r>
+        <w:t xml:space="preserve">oversight </w:t>
+      </w:r>
+      <w:r>
+        <w:t xml:space="preserve">is </w:t>
+      </w:r>
+      <w:r>
+        <w:t xml:space="preserve">an </w:t>
+      </w:r>
+      <w:r>
+        <w:t>organizational level</w:t>
+      </w:r>
+      <w:r>
+        <w:t xml:space="preserve"> </w:t>
+      </w:r>
+      <w:r>
+        <w:t>responsibility.</w:t>
+      </w:r>
+    </w:p>
+    <w:p>
+      <w:pPr>
+        <w:spacing w:after="240"/>
+        <w:jc w:val="both"/>
+      </w:pPr>
+      <w:r>
+        <w:t xml:space="preserve">Additional discussion </w:t>
+      </w:r>
+      <w:r>
+        <w:t xml:space="preserve">regarding service level agreements </w:t>
+      </w:r>
+      <w:r>
+        <w:t xml:space="preserve">is provided in the </w:t>
+      </w:r>
+      <w:r>
+        <w:rPr>
+          <w:rFonts w:eastAsia="Times New Roman"/>
+          <w:lang w:val="en-US"/>
+        </w:rPr>
+        <w:t>elaboration</w:t>
+      </w:r>
+      <w:r>
+        <w:rPr>
+          <w:rFonts w:eastAsia="Times New Roman"/>
+          <w:lang w:val="en-US"/>
+        </w:rPr>
+        <w:t xml:space="preserve"> document</w:t>
+      </w:r>
+      <w:r>
+        <w:rPr>
+          <w:rFonts w:eastAsia="Times New Roman"/>
+          <w:lang w:val="en-US"/>
+        </w:rPr>
+        <w:t>,</w:t>
+      </w:r>
+      <w:r>
+        <w:rPr>
+          <w:b/>
+          <w:bCs/>
+        </w:rPr>
+        <w:t xml:space="preserve"> </w:t>
+      </w:r>
+      <w:r>
+        <w:rPr>
+          <w:b/>
+          <w:bCs/>
+        </w:rPr>
+        <w:t xml:space="preserve">Understanding Service Level </w:t>
+      </w:r>
+      <w:r>
+        <w:rPr>
+          <w:b/>
+          <w:bCs/>
+        </w:rPr>
+        <w:t xml:space="preserve">Agreements in an AVCDL Context </w:t>
+      </w:r>
+      <w:r>
+        <w:rPr>
+          <w:b/>
+          <w:bCs/>
+          <w:color w:val="0070C0"/>
+          <w:vertAlign w:val="superscript"/>
+        </w:rPr>
+        <w:t>[</w:t>
+      </w:r>
+      <w:r>
+        <w:rPr>
+          <w:b/>
+          <w:bCs/>
+          <w:color w:val="0070C0"/>
+          <w:vertAlign w:val="superscript"/>
+        </w:rPr>
+        <w:t>29</w:t>
+      </w:r>
+      <w:r>
+        <w:rPr>
+          <w:b/>
+          <w:bCs/>
+          <w:color w:val="0070C0"/>
+          <w:vertAlign w:val="superscript"/>
+        </w:rPr>
+        <w:t>]</w:t>
+      </w:r>
+      <w:r>
+        <w:t>.</w:t>
       </w:r>
     </w:p>
     <w:p>
@@ -1038,11 +1273,12 @@
       <w:r>
         <w:t xml:space="preserve">The following diagram shows the documents related to the creation </w:t>
       </w:r>
-      <w:proofErr w:type="spellStart"/>
-      <w:r>
-        <w:t>ot</w:t>
-      </w:r>
-      <w:proofErr w:type="spellEnd"/>
+      <w:r>
+        <w:t>o</w:t>
+      </w:r>
+      <w:r>
+        <w:t>f</w:t>
+      </w:r>
       <w:r>
         <w:t xml:space="preserve"> </w:t>
       </w:r>
@@ -4721,6 +4957,69 @@
           <w:bCs/>
         </w:rPr>
         <w:t xml:space="preserve">Software Bill of Materials Lifecycle </w:t>
+      </w:r>
+      <w:r>
+        <w:rPr>
+          <w:rFonts w:eastAsia="Times New Roman"/>
+          <w:lang w:val="en-US"/>
+        </w:rPr>
+        <w:t>(</w:t>
+      </w:r>
+      <w:r>
+        <w:rPr>
+          <w:rFonts w:eastAsia="Times New Roman"/>
+          <w:b/>
+          <w:bCs/>
+          <w:lang w:val="en-US"/>
+        </w:rPr>
+        <w:t>AVCDL</w:t>
+      </w:r>
+      <w:r>
+        <w:rPr>
+          <w:rFonts w:eastAsia="Times New Roman"/>
+          <w:lang w:val="en-US"/>
+        </w:rPr>
+        <w:t xml:space="preserve"> </w:t>
+      </w:r>
+      <w:r>
+        <w:rPr>
+          <w:rFonts w:eastAsia="Times New Roman"/>
+          <w:lang w:val="en-US"/>
+        </w:rPr>
+        <w:t>elaboration</w:t>
+      </w:r>
+      <w:r>
+        <w:rPr>
+          <w:rFonts w:eastAsia="Times New Roman"/>
+          <w:lang w:val="en-US"/>
+        </w:rPr>
+        <w:t xml:space="preserve"> document</w:t>
+      </w:r>
+      <w:r>
+        <w:rPr>
+          <w:rFonts w:eastAsia="Times New Roman"/>
+          <w:b/>
+          <w:bCs/>
+          <w:lang w:val="en-US"/>
+        </w:rPr>
+        <w:t>)</w:t>
+      </w:r>
+    </w:p>
+    <w:p>
+      <w:pPr>
+        <w:pStyle w:val="ListParagraph"/>
+        <w:numPr>
+          <w:ilvl w:val="0"/>
+          <w:numId w:val="14"/>
+        </w:numPr>
+        <w:ind w:left="450" w:hanging="450"/>
+      </w:pPr>
+      <w:r>
+        <w:rPr>
+          <w:b/>
+          <w:bCs/>
+        </w:rPr>
+        <w:t xml:space="preserve">Understanding Service Level Agreements in an AVCDL Context </w:t>
       </w:r>
       <w:r>
         <w:rPr>
@@ -6155,6 +6454,119 @@
     </w:lvl>
   </w:abstractNum>
   <w:abstractNum w:abstractNumId="11" w15:restartNumberingAfterBreak="0">
+    <w:nsid w:val="56AA09B7"/>
+    <w:multiLevelType w:val="hybridMultilevel"/>
+    <w:tmpl w:val="BD980C08"/>
+    <w:lvl w:ilvl="0" w:tplc="04090001">
+      <w:start w:val="1"/>
+      <w:numFmt w:val="bullet"/>
+      <w:lvlText w:val=""/>
+      <w:lvlJc w:val="left"/>
+      <w:pPr>
+        <w:ind w:left="720" w:hanging="360"/>
+      </w:pPr>
+      <w:rPr>
+        <w:rFonts w:ascii="Symbol" w:hAnsi="Symbol" w:hint="default"/>
+      </w:rPr>
+    </w:lvl>
+    <w:lvl w:ilvl="1" w:tplc="04090003" w:tentative="1">
+      <w:start w:val="1"/>
+      <w:numFmt w:val="bullet"/>
+      <w:lvlText w:val="o"/>
+      <w:lvlJc w:val="left"/>
+      <w:pPr>
+        <w:ind w:left="1440" w:hanging="360"/>
+      </w:pPr>
+      <w:rPr>
+        <w:rFonts w:ascii="Courier New" w:hAnsi="Courier New" w:cs="Courier New" w:hint="default"/>
+      </w:rPr>
+    </w:lvl>
+    <w:lvl w:ilvl="2" w:tplc="04090005" w:tentative="1">
+      <w:start w:val="1"/>
+      <w:numFmt w:val="bullet"/>
+      <w:lvlText w:val=""/>
+      <w:lvlJc w:val="left"/>
+      <w:pPr>
+        <w:ind w:left="2160" w:hanging="360"/>
+      </w:pPr>
+      <w:rPr>
+        <w:rFonts w:ascii="Wingdings" w:hAnsi="Wingdings" w:hint="default"/>
+      </w:rPr>
+    </w:lvl>
+    <w:lvl w:ilvl="3" w:tplc="04090001" w:tentative="1">
+      <w:start w:val="1"/>
+      <w:numFmt w:val="bullet"/>
+      <w:lvlText w:val=""/>
+      <w:lvlJc w:val="left"/>
+      <w:pPr>
+        <w:ind w:left="2880" w:hanging="360"/>
+      </w:pPr>
+      <w:rPr>
+        <w:rFonts w:ascii="Symbol" w:hAnsi="Symbol" w:hint="default"/>
+      </w:rPr>
+    </w:lvl>
+    <w:lvl w:ilvl="4" w:tplc="04090003" w:tentative="1">
+      <w:start w:val="1"/>
+      <w:numFmt w:val="bullet"/>
+      <w:lvlText w:val="o"/>
+      <w:lvlJc w:val="left"/>
+      <w:pPr>
+        <w:ind w:left="3600" w:hanging="360"/>
+      </w:pPr>
+      <w:rPr>
+        <w:rFonts w:ascii="Courier New" w:hAnsi="Courier New" w:cs="Courier New" w:hint="default"/>
+      </w:rPr>
+    </w:lvl>
+    <w:lvl w:ilvl="5" w:tplc="04090005" w:tentative="1">
+      <w:start w:val="1"/>
+      <w:numFmt w:val="bullet"/>
+      <w:lvlText w:val=""/>
+      <w:lvlJc w:val="left"/>
+      <w:pPr>
+        <w:ind w:left="4320" w:hanging="360"/>
+      </w:pPr>
+      <w:rPr>
+        <w:rFonts w:ascii="Wingdings" w:hAnsi="Wingdings" w:hint="default"/>
+      </w:rPr>
+    </w:lvl>
+    <w:lvl w:ilvl="6" w:tplc="04090001" w:tentative="1">
+      <w:start w:val="1"/>
+      <w:numFmt w:val="bullet"/>
+      <w:lvlText w:val=""/>
+      <w:lvlJc w:val="left"/>
+      <w:pPr>
+        <w:ind w:left="5040" w:hanging="360"/>
+      </w:pPr>
+      <w:rPr>
+        <w:rFonts w:ascii="Symbol" w:hAnsi="Symbol" w:hint="default"/>
+      </w:rPr>
+    </w:lvl>
+    <w:lvl w:ilvl="7" w:tplc="04090003" w:tentative="1">
+      <w:start w:val="1"/>
+      <w:numFmt w:val="bullet"/>
+      <w:lvlText w:val="o"/>
+      <w:lvlJc w:val="left"/>
+      <w:pPr>
+        <w:ind w:left="5760" w:hanging="360"/>
+      </w:pPr>
+      <w:rPr>
+        <w:rFonts w:ascii="Courier New" w:hAnsi="Courier New" w:cs="Courier New" w:hint="default"/>
+      </w:rPr>
+    </w:lvl>
+    <w:lvl w:ilvl="8" w:tplc="04090005" w:tentative="1">
+      <w:start w:val="1"/>
+      <w:numFmt w:val="bullet"/>
+      <w:lvlText w:val=""/>
+      <w:lvlJc w:val="left"/>
+      <w:pPr>
+        <w:ind w:left="6480" w:hanging="360"/>
+      </w:pPr>
+      <w:rPr>
+        <w:rFonts w:ascii="Wingdings" w:hAnsi="Wingdings" w:hint="default"/>
+      </w:rPr>
+    </w:lvl>
+  </w:abstractNum>
+  <w:abstractNum w:abstractNumId="12" w15:restartNumberingAfterBreak="0">
     <w:nsid w:val="59C177D0"/>
     <w:multiLevelType w:val="hybridMultilevel"/>
     <w:tmpl w:val="7FDECAF0"/>
@@ -6240,7 +6652,7 @@
       </w:pPr>
     </w:lvl>
   </w:abstractNum>
-  <w:abstractNum w:abstractNumId="12" w15:restartNumberingAfterBreak="0">
+  <w:abstractNum w:abstractNumId="13" w15:restartNumberingAfterBreak="0">
     <w:nsid w:val="5BDB3765"/>
     <w:multiLevelType w:val="hybridMultilevel"/>
     <w:tmpl w:val="A9B28A20"/>
@@ -6353,7 +6765,7 @@
       </w:rPr>
     </w:lvl>
   </w:abstractNum>
-  <w:abstractNum w:abstractNumId="13" w15:restartNumberingAfterBreak="0">
+  <w:abstractNum w:abstractNumId="14" w15:restartNumberingAfterBreak="0">
     <w:nsid w:val="657A4D4E"/>
     <w:multiLevelType w:val="hybridMultilevel"/>
     <w:tmpl w:val="E278BBF4"/>
@@ -6479,7 +6891,7 @@
     <w:abstractNumId w:val="6"/>
   </w:num>
   <w:num w:numId="5" w16cid:durableId="1032921848">
-    <w:abstractNumId w:val="13"/>
+    <w:abstractNumId w:val="14"/>
   </w:num>
   <w:num w:numId="6" w16cid:durableId="345637850">
     <w:abstractNumId w:val="2"/>
@@ -6491,7 +6903,7 @@
     <w:abstractNumId w:val="1"/>
   </w:num>
   <w:num w:numId="9" w16cid:durableId="948203677">
-    <w:abstractNumId w:val="12"/>
+    <w:abstractNumId w:val="13"/>
   </w:num>
   <w:num w:numId="10" w16cid:durableId="658264192">
     <w:abstractNumId w:val="8"/>
@@ -6500,13 +6912,16 @@
     <w:abstractNumId w:val="9"/>
   </w:num>
   <w:num w:numId="12" w16cid:durableId="1910729321">
-    <w:abstractNumId w:val="11"/>
+    <w:abstractNumId w:val="12"/>
   </w:num>
   <w:num w:numId="13" w16cid:durableId="1455321145">
     <w:abstractNumId w:val="10"/>
   </w:num>
   <w:num w:numId="14" w16cid:durableId="465440668">
     <w:abstractNumId w:val="5"/>
+  </w:num>
+  <w:num w:numId="15" w16cid:durableId="854736311">
+    <w:abstractNumId w:val="11"/>
   </w:num>
 </w:numbering>
 </file>

</xml_diff>

<commit_message>
updated Understanding Supply Chain Interaction in an AVCDL Context elaboration document (grammar errors)
</commit_message>
<xml_diff>
--- a/source/reference_documents/elaboration_documents/Understanding Supply Chain Interaction in an AVCDL Context/Understanding Supply Chain Interaction in an AVCDL Context.docx
+++ b/source/reference_documents/elaboration_documents/Understanding Supply Chain Interaction in an AVCDL Context/Understanding Supply Chain Interaction in an AVCDL Context.docx
@@ -31,7 +31,7 @@
         <w:t xml:space="preserve">Version </w:t>
       </w:r>
       <w:r>
-        <w:t>4</w:t>
+        <w:t>5</w:t>
       </w:r>
     </w:p>
     <w:p>
@@ -51,7 +51,7 @@
         <w:rPr>
           <w:noProof/>
         </w:rPr>
-        <w:t>3/15/23 1:52 PM</w:t>
+        <w:t>10/2/23 7:27 AM</w:t>
       </w:r>
       <w:r>
         <w:fldChar w:fldCharType="end"/>
@@ -508,7 +508,13 @@
         <w:jc w:val="both"/>
       </w:pPr>
       <w:r>
-        <w:t>Given the nature of cybersecurity attacks it is necessary to take into consider supply chain aspects that are outside the cybersecurity domain</w:t>
+        <w:t>Given the nature of cybersecurity attacks it is necessary to take into consider</w:t>
+      </w:r>
+      <w:r>
+        <w:t>ation</w:t>
+      </w:r>
+      <w:r>
+        <w:t xml:space="preserve"> supply chain aspects that are outside the cybersecurity domain</w:t>
       </w:r>
       <w:r>
         <w:t>.</w:t>
@@ -609,7 +615,13 @@
         <w:t>.</w:t>
       </w:r>
       <w:r>
-        <w:t xml:space="preserve"> Others are the subject of on-demand review (audit). Typically, descriptions of these are provided throughout the referenced AVCDL documentation. Specific mechanism for ensuring the accuracy of the information provided by the supplier should be established in the cybersecurity elements of the supplier’s service level agreement. </w:t>
+        <w:t xml:space="preserve"> Others are the subject of on-demand review (audit). Typically, descriptions of these are provided throughout the referenced AVCDL documentation. Specific mechanism</w:t>
+      </w:r>
+      <w:r>
+        <w:t>s</w:t>
+      </w:r>
+      <w:r>
+        <w:t xml:space="preserve"> for ensuring the accuracy of the information provided by the supplier should be established in the cybersecurity elements of the supplier’s service level agreement. </w:t>
       </w:r>
       <w:r>
         <w:t>It is r</w:t>
@@ -630,13 +642,7 @@
         <w:t xml:space="preserve">is </w:t>
       </w:r>
       <w:r>
-        <w:t xml:space="preserve">an </w:t>
-      </w:r>
-      <w:r>
-        <w:t>organizational level</w:t>
-      </w:r>
-      <w:r>
-        <w:t xml:space="preserve"> </w:t>
+        <w:t xml:space="preserve">an organizational level </w:t>
       </w:r>
       <w:r>
         <w:t>responsibility.</w:t>
@@ -914,7 +920,7 @@
           <w:noProof/>
         </w:rPr>
         <w:drawing>
-          <wp:inline distT="0" distB="0" distL="0" distR="0" wp14:anchorId="2B49201A" wp14:editId="588696AD">
+          <wp:inline distT="0" distB="0" distL="0" distR="0" wp14:anchorId="2B49201A" wp14:editId="17D551B0">
             <wp:extent cx="5914412" cy="5980430"/>
             <wp:effectExtent l="0" t="0" r="3810" b="1270"/>
             <wp:docPr id="3" name="Picture 3"/>

</xml_diff>